<commit_message>
Fix: Task requirements updated
</commit_message>
<xml_diff>
--- a/AI Agent Task details.docx
+++ b/AI Agent Task details.docx
@@ -73,6 +73,16 @@
         <w:rPr>
           <w:rtl w:val="0"/>
         </w:rPr>
+      </w:r>
+    </w:p>
+    <w:p>
+      <w:pPr>
+        <w:rPr/>
+      </w:pPr>
+      <w:r>
+        <w:rPr>
+          <w:rtl w:val="0"/>
+        </w:rPr>
         <w:t xml:space="preserve">Here is the gdrive link of pre-scraped data.</w:t>
       </w:r>
     </w:p>
@@ -165,7 +175,7 @@
         <w:rPr>
           <w:rtl w:val="0"/>
         </w:rPr>
-        <w:t xml:space="preserve">Proper Human-in-the-loop Usage (Agent should be able to get feedback from humans based on the situation. For example if the question of the human is not clear, the agent can ask for human input clarification.) - (point 2)</w:t>
+        <w:t xml:space="preserve">Proper Human-in-the-loop Usage (E.g. Agents should be able to get feedback from humans based on the situation. For example if the question of the human is not clear, the agent can ask for human input clarification.) - (point 2)</w:t>
       </w:r>
     </w:p>
     <w:p>
@@ -183,7 +193,7 @@
         <w:rPr>
           <w:rtl w:val="0"/>
         </w:rPr>
-        <w:t xml:space="preserve">Reasoning Capability (This should be implemented as an AI reasoning agent. For development, please use non-reasoning models.) - (point 3)</w:t>
+        <w:t xml:space="preserve">Reasoning Capability (E.g. This should be implemented as an AI reasoning agent. For development, please use non-reasoning models. And reasoning steps and intermediate results should be displayed in the frontend) - (point 3)</w:t>
       </w:r>
     </w:p>
     <w:p>

</xml_diff>